<commit_message>
Added information to the requirements documentation
</commit_message>
<xml_diff>
--- a/docs/MyIRC requirements.docx
+++ b/docs/MyIRC requirements.docx
@@ -18,52 +18,104 @@
         <w:pStyle w:val="Heading1"/>
       </w:pPr>
       <w:r>
-        <w:t>Server/Client Setup</w:t>
-      </w:r>
-    </w:p>
-    <w:p>
-      <w:r>
-        <w:t xml:space="preserve">Allow clients to connect to multiple servers simultaneously </w:t>
-      </w:r>
-    </w:p>
-    <w:p>
-      <w:r>
-        <w:t>Voice and text chat are handled by different clients and servers but can be bundled together</w:t>
-      </w:r>
-    </w:p>
-    <w:p>
-      <w:bookmarkStart w:id="0" w:name="_GoBack"/>
-      <w:bookmarkEnd w:id="0"/>
+        <w:t>Features</w:t>
+      </w:r>
+    </w:p>
+    <w:p>
+      <w:r>
+        <w:t>Maintain a list of all the servers previously visited</w:t>
+      </w:r>
+    </w:p>
+    <w:p>
+      <w:r>
+        <w:t>Save a list of profiles and users all with different settings</w:t>
+      </w:r>
     </w:p>
     <w:p>
       <w:pPr>
         <w:pStyle w:val="Heading1"/>
       </w:pPr>
       <w:r>
-        <w:t>Voice</w:t>
-      </w:r>
-    </w:p>
-    <w:p>
-      <w:r>
-        <w:t>Support for multiple popular VoiP codecs</w:t>
-      </w:r>
-    </w:p>
-    <w:p>
-      <w:r>
-        <w:t>Option for user to use push to talk or a sensitivity setting to begin broadcasting</w:t>
-      </w:r>
-    </w:p>
-    <w:p>
-      <w:r>
-        <w:t>Only broadcast and receive broadcasts to and from the current server</w:t>
-      </w:r>
-    </w:p>
-    <w:p/>
+        <w:t>Server/Client Setup</w:t>
+      </w:r>
+    </w:p>
+    <w:p>
+      <w:r>
+        <w:t xml:space="preserve">Allow clients to connect to multiple servers simultaneously </w:t>
+      </w:r>
+    </w:p>
+    <w:p>
+      <w:r>
+        <w:t>Voice and text chat are handled by different clients and serv</w:t>
+      </w:r>
+      <w:r>
+        <w:t>ers but can be bundled together</w:t>
+      </w:r>
+    </w:p>
     <w:p>
       <w:pPr>
         <w:pStyle w:val="Heading1"/>
       </w:pPr>
       <w:r>
+        <w:t>Text</w:t>
+      </w:r>
+    </w:p>
+    <w:p>
+      <w:r>
+        <w:t>Allow ability to customize chat settings</w:t>
+      </w:r>
+    </w:p>
+    <w:p>
+      <w:r>
+        <w:t xml:space="preserve">Allow Text to Speech </w:t>
+      </w:r>
+    </w:p>
+    <w:p>
+      <w:r>
+        <w:t>Option to log messags</w:t>
+      </w:r>
+    </w:p>
+    <w:p>
+      <w:r>
+        <w:t>Time stamps</w:t>
+      </w:r>
+    </w:p>
+    <w:p>
+      <w:pPr>
+        <w:pStyle w:val="Heading1"/>
+      </w:pPr>
+      <w:r>
+        <w:t>Voice</w:t>
+      </w:r>
+    </w:p>
+    <w:p>
+      <w:r>
+        <w:t>Support for multiple popular VoiP codecs</w:t>
+      </w:r>
+    </w:p>
+    <w:p>
+      <w:r>
+        <w:t>Option for user to use push to talk or a sensitivity setting to begin broadcasting</w:t>
+      </w:r>
+    </w:p>
+    <w:p>
+      <w:r>
+        <w:t>Only broadcast and receive broadcasts to and from the current server</w:t>
+      </w:r>
+    </w:p>
+    <w:p>
+      <w:r>
+        <w:t>Record server/user</w:t>
+      </w:r>
+      <w:bookmarkStart w:id="0" w:name="_GoBack"/>
+      <w:bookmarkEnd w:id="0"/>
+    </w:p>
+    <w:p/>
+    <w:p>
+      <w:pPr>
+        <w:pStyle w:val="Heading1"/>
+      </w:pPr>
+      <w:r>
         <w:t>Interface</w:t>
       </w:r>
     </w:p>
@@ -114,8 +166,27 @@
       </w:r>
     </w:p>
     <w:p>
-      <w:r>
-        <w:t xml:space="preserve"> </w:t>
+      <w:pPr>
+        <w:pStyle w:val="Heading1"/>
+      </w:pPr>
+      <w:r>
+        <w:t>Options</w:t>
+      </w:r>
+    </w:p>
+    <w:p>
+      <w:r>
+        <w:t>Customize all key bindings</w:t>
+      </w:r>
+    </w:p>
+    <w:p>
+      <w:r>
+        <w:lastRenderedPageBreak/>
+        <w:t>Allow users to create macros</w:t>
+      </w:r>
+    </w:p>
+    <w:p>
+      <w:r>
+        <w:t>Set levels for individual users</w:t>
       </w:r>
     </w:p>
     <w:p>

</xml_diff>